<commit_message>
raw data in csv updated
</commit_message>
<xml_diff>
--- a/DATA1002A1.docx
+++ b/DATA1002A1.docx
@@ -10,6 +10,9 @@
     <w:p>
       <w:pPr>
         <w:ind w:firstLineChars="250" w:firstLine="650"/>
+        <w:rPr>
+          <w:rFonts w:hint="eastAsia"/>
+        </w:rPr>
       </w:pPr>
       <w:r>
         <w:rPr>
@@ -2502,7 +2505,7 @@
           <w:szCs w:val="24"/>
         </w:rPr>
       </w:pPr>
-      <w:hyperlink r:id="rId7" w:history="1">
+      <w:hyperlink r:id="rId7" w:anchor="data-downloads-geopackages" w:history="1">
         <w:r>
           <w:rPr>
             <w:rStyle w:val="a4"/>
@@ -2578,7 +2581,7 @@
           <w:lang w:val="en-US"/>
         </w:rPr>
       </w:pPr>
-      <w:hyperlink r:id="rId8" w:history="1">
+      <w:hyperlink r:id="rId8" w:anchor="data-download" w:history="1">
         <w:r>
           <w:rPr>
             <w:rStyle w:val="a4"/>
@@ -2690,6 +2693,8 @@
           <w:t>https://data.nsw.gov.au/data/dataset/covid-19-cases-by-location</w:t>
         </w:r>
       </w:hyperlink>
+      <w:bookmarkStart w:id="9" w:name="_GoBack"/>
+      <w:bookmarkEnd w:id="9"/>
     </w:p>
     <w:p>
       <w:pPr>
@@ -2767,8 +2772,6 @@
           <w:lang w:val="en-US"/>
         </w:rPr>
       </w:pPr>
-      <w:bookmarkStart w:id="9" w:name="_GoBack"/>
-      <w:bookmarkEnd w:id="9"/>
     </w:p>
     <w:p>
       <w:pPr>
@@ -2790,27 +2793,7 @@
             <w:szCs w:val="24"/>
             <w:lang w:val="en-US"/>
           </w:rPr>
-          <w:t>https://data.gov.au/datas</w:t>
-        </w:r>
-        <w:r>
-          <w:rPr>
-            <w:rStyle w:val="a4"/>
-            <w:rFonts w:ascii="Times New Roman" w:hAnsi="Times New Roman" w:cs="Times New Roman"/>
-            <w:sz w:val="24"/>
-            <w:szCs w:val="24"/>
-            <w:lang w:val="en-US"/>
-          </w:rPr>
-          <w:t>e</w:t>
-        </w:r>
-        <w:r>
-          <w:rPr>
-            <w:rStyle w:val="a4"/>
-            <w:rFonts w:ascii="Times New Roman" w:hAnsi="Times New Roman" w:cs="Times New Roman"/>
-            <w:sz w:val="24"/>
-            <w:szCs w:val="24"/>
-            <w:lang w:val="en-US"/>
-          </w:rPr>
-          <w:t>t/ds-nsw-b4573657-81dc-46e7-9677-65b607f734d4/distribution/dist-nsw-e17840df-ecfc-4e38-b51b-9f49af5dc21a/details?q=</w:t>
+          <w:t>https://data.gov.au/dataset/ds-nsw-b4573657-81dc-46e7-9677-65b607f734d4/distribution/dist-nsw-e17840df-ecfc-4e38-b51b-9f49af5dc21a/details?q=</w:t>
         </w:r>
       </w:hyperlink>
     </w:p>

</xml_diff>